<commit_message>
finalized power analysis, including section for manuscript.
</commit_message>
<xml_diff>
--- a/Code/Exploratory-Prereg_Script_Power-Analysis.docx
+++ b/Code/Exploratory-Prereg_Script_Power-Analysis.docx
@@ -23,7 +23,7 @@
         <w:pStyle w:val="Date"/>
       </w:pPr>
       <w:r>
-        <w:t xml:space="preserve">2025-11-23</w:t>
+        <w:t xml:space="preserve">2025-11-29</w:t>
       </w:r>
     </w:p>
     <w:bookmarkStart w:id="21" w:name="power-analysis"/>
@@ -1052,7 +1052,7 @@
         <w:t xml:space="preserve"> </w:t>
       </w:r>
       <w:r>
-        <w:t xml:space="preserve">on research (McDermott, 2022). The severity of this language clearly implies a large effect, that we would see a dramatically lower rate of exploratory work in registered compared to non-registered studies. The only available evidence, however, indicates a moderate difference in the other direction, with a greater prevalence of exploratory research in Registered Reports compared with standard reports (O’Mahony, 2023). The effect size in O’Mahony (2023) is not reported, but we can use the reported test statistic, ꭕ2(1, N = 510) = 16.19, p &lt; 0.001, to calculate it as ɸ =.18. This corresponded to an approximate difference in prevalence of 20%.</w:t>
+        <w:t xml:space="preserve">on research (McDermott, 2022). The severity of this language clearly implies a large effect, that we would see a dramatically lower rate of exploratory work in registered compared to non-registered studies. The only available evidence, however, indicates a moderate difference in the other direction, with a greater prevalence of exploratory research in Registered Reports compared with standard reports (O’Mahony, 2023). The effect size in O’Mahony (2023) is not reported, but we can use the reported test statistic, ꭕ2(1, N = 510) = 16.19, p &lt; 0.001, to calculate it as ɸ = 0.18. This corresponded to an approximate difference in prevalence of 20%.</w:t>
       </w:r>
     </w:p>
     <w:p>
@@ -1060,7 +1060,23 @@
         <w:pStyle w:val="BodyText"/>
       </w:pPr>
       <w:r>
-        <w:t xml:space="preserve">It is difficult to say what effect size is the smallest that would be meaningful. Our goal in this project, however, is to address the extreme claims about the damaging impact of registration. Thus, absent any evidence, we would thus primarily be interested in large effects. O’Mahony, 2023 provides evidence of a moderate effect, albeit in the other direction. That this effect was found in a registered thesis using a large sample of articles suggests that there is low risk of bias. Thus, we used ɸ =.18 as our estimate for the present study. The pwr.chisq.test function from the pwr package in R (Champely et al., 2020) indicated a necessary total sample size of 297.37 for a 2x2 contingency table (registered vs. not registered), with alpha = .05 and power = .80. That assumes that we are collapsing the two registered articles types together and two traditional articles types together and comparing them against each other. If, instead, we compared all four articles types, but assumed that the pattern of exploratory research would be the same across the two broad categories, then that would yield an effect size of Cramer’s V = .21 and a suggested sample size of 218.47. Relaxing these assumptions in different ways leads to a range of effect sizes from Cramer’s V =.19-21. Taken together, the power analysis indicates a total sample of 300 articles will be sufficient for the aims of the study.</w:t>
+        <w:t xml:space="preserve">It is difficult to say what effect size is the smallest that would be meaningful. Our goal in this project, however, is to address the extreme claims about the damaging impact of registration. Thus, absent any evidence, we would thus primarily be interested in large effects. O’Mahony (2023) provides evidence of a moderate effect, albeit in the other direction. That this effect was found in a registered thesis using a large sample of articles suggests that there is low risk of bias. Thus, we used ɸ = 0.18 as our estimate for the present study. The pwr.chisq.test function from the pwr package in R (Champely et al., 2020) indicated a necessary total sample size of 304 for a 2x2 contingency table (registered vs. not registered), with alpha = .05 and power = .80. That assumes that we are collapsing the two registered articles types together and two traditional articles types together and comparing them against each other. If, instead, we compared all four articles types, but assumed that the pattern of exploratory research would be the same across the two broad categories, then that would yield an effect size of Cramer’s V = 0.21 and a suggested sample size of 216. Relaxing these assumptions in different ways leads to a range of effect sizes from Cramer’s V = 0.18-0.28 and a range of sample sizes from</w:t>
+      </w:r>
+      <w:r>
+        <w:t xml:space="preserve"> </w:t>
+      </w:r>
+      <w:r>
+        <w:rPr>
+          <w:i/>
+          <w:iCs/>
+        </w:rPr>
+        <w:t xml:space="preserve">N</w:t>
+      </w:r>
+      <w:r>
+        <w:t xml:space="preserve"> </w:t>
+      </w:r>
+      <w:r>
+        <w:t xml:space="preserve">= 120-306. Taken together, the power analysis indicates a total sample of 300 articles will be sufficient for the aims of the study.</w:t>
       </w:r>
     </w:p>
     <w:bookmarkEnd w:id="21"/>

</xml_diff>